<commit_message>
Copy Hrebeniuk_task.exe to Software folder
</commit_message>
<xml_diff>
--- a/lab09/Report/Звіт до лабораторної роботи.docx
+++ b/lab09/Report/Звіт до лабораторної роботи.docx
@@ -6685,7 +6685,7 @@
           <w:bCs/>
           <w:sz w:val="28"/>
           <w:szCs w:val="28"/>
-          <w:lang w:val="ru-RU"/>
+          <w:lang w:val="en-US"/>
         </w:rPr>
       </w:pPr>
       <w:r>
@@ -6716,7 +6716,7 @@
           <w:iCs/>
           <w:sz w:val="28"/>
           <w:szCs w:val="28"/>
-          <w:lang w:val="ru-RU"/>
+          <w:lang w:val="en-US"/>
         </w:rPr>
         <w:t>:</w:t>
       </w:r>
@@ -10662,15 +10662,7 @@
           <w:sz w:val="28"/>
           <w:szCs w:val="28"/>
         </w:rPr>
-        <w:t>символьний</w:t>
-      </w:r>
-      <w:r>
-        <w:rPr>
-          <w:bCs/>
-          <w:sz w:val="28"/>
-          <w:szCs w:val="28"/>
-        </w:rPr>
-        <w:t xml:space="preserve"> тип </w:t>
+        <w:t xml:space="preserve">символьний тип </w:t>
       </w:r>
       <w:r>
         <w:rPr>
@@ -10714,7 +10706,7 @@
           <w:bCs/>
           <w:sz w:val="28"/>
           <w:szCs w:val="28"/>
-          <w:lang w:val="en-US"/>
+          <w:lang w:val="ru-RU"/>
         </w:rPr>
       </w:pPr>
       <w:r>
@@ -10749,17 +10741,18 @@
           <w:bCs/>
           <w:sz w:val="28"/>
           <w:szCs w:val="28"/>
-          <w:lang w:val="en-US"/>
-        </w:rPr>
-      </w:pPr>
-    </w:p>
-    <w:p>
-      <w:pPr>
-        <w:jc w:val="both"/>
-        <w:rPr>
-          <w:bCs/>
-          <w:sz w:val="28"/>
-          <w:szCs w:val="28"/>
+          <w:lang w:val="ru-RU"/>
+        </w:rPr>
+      </w:pPr>
+    </w:p>
+    <w:p>
+      <w:pPr>
+        <w:jc w:val="both"/>
+        <w:rPr>
+          <w:bCs/>
+          <w:sz w:val="28"/>
+          <w:szCs w:val="28"/>
+          <w:lang w:val="ru-RU"/>
         </w:rPr>
       </w:pPr>
       <w:r>
@@ -10821,6 +10814,1434 @@
           <w:szCs w:val="28"/>
         </w:rPr>
         <w:t>звуковий сигнал про помилкове введення. Після виконання програми запропонувати користувачеві завершити виконання застосунку.</w:t>
+      </w:r>
+    </w:p>
+    <w:p>
+      <w:pPr>
+        <w:jc w:val="both"/>
+        <w:rPr>
+          <w:bCs/>
+          <w:sz w:val="28"/>
+          <w:szCs w:val="28"/>
+          <w:lang w:val="ru-RU"/>
+        </w:rPr>
+      </w:pPr>
+    </w:p>
+    <w:p>
+      <w:pPr>
+        <w:jc w:val="both"/>
+        <w:rPr>
+          <w:bCs/>
+          <w:sz w:val="28"/>
+          <w:szCs w:val="28"/>
+          <w:lang w:val="en-US"/>
+        </w:rPr>
+      </w:pPr>
+      <w:r>
+        <w:rPr>
+          <w:bCs/>
+          <w:i/>
+          <w:iCs/>
+          <w:sz w:val="28"/>
+          <w:szCs w:val="28"/>
+        </w:rPr>
+        <w:t xml:space="preserve">Лістинг проекту </w:t>
+      </w:r>
+      <w:r>
+        <w:rPr>
+          <w:bCs/>
+          <w:i/>
+          <w:iCs/>
+          <w:sz w:val="28"/>
+          <w:szCs w:val="28"/>
+          <w:lang w:val="en-US"/>
+        </w:rPr>
+        <w:t>Hrebeniuk_task:</w:t>
+      </w:r>
+    </w:p>
+    <w:p>
+      <w:pPr>
+        <w:jc w:val="both"/>
+        <w:rPr>
+          <w:bCs/>
+          <w:sz w:val="28"/>
+          <w:szCs w:val="28"/>
+          <w:lang w:val="en-US"/>
+        </w:rPr>
+      </w:pPr>
+      <w:r>
+        <w:rPr>
+          <w:bCs/>
+          <w:sz w:val="28"/>
+          <w:szCs w:val="28"/>
+          <w:lang w:val="en-US"/>
+        </w:rPr>
+        <w:t>#include &lt;iostream&gt;</w:t>
+      </w:r>
+    </w:p>
+    <w:p>
+      <w:pPr>
+        <w:jc w:val="both"/>
+        <w:rPr>
+          <w:bCs/>
+          <w:sz w:val="28"/>
+          <w:szCs w:val="28"/>
+          <w:lang w:val="en-US"/>
+        </w:rPr>
+      </w:pPr>
+      <w:r>
+        <w:rPr>
+          <w:bCs/>
+          <w:sz w:val="28"/>
+          <w:szCs w:val="28"/>
+          <w:lang w:val="en-US"/>
+        </w:rPr>
+        <w:t>#include &lt;conio.h&gt;</w:t>
+      </w:r>
+    </w:p>
+    <w:p>
+      <w:pPr>
+        <w:jc w:val="both"/>
+        <w:rPr>
+          <w:bCs/>
+          <w:sz w:val="28"/>
+          <w:szCs w:val="28"/>
+          <w:lang w:val="en-US"/>
+        </w:rPr>
+      </w:pPr>
+      <w:r>
+        <w:rPr>
+          <w:bCs/>
+          <w:sz w:val="28"/>
+          <w:szCs w:val="28"/>
+          <w:lang w:val="en-US"/>
+        </w:rPr>
+        <w:t>#include "Copyright.h"</w:t>
+      </w:r>
+    </w:p>
+    <w:p>
+      <w:pPr>
+        <w:jc w:val="both"/>
+        <w:rPr>
+          <w:bCs/>
+          <w:sz w:val="28"/>
+          <w:szCs w:val="28"/>
+          <w:lang w:val="en-US"/>
+        </w:rPr>
+      </w:pPr>
+      <w:r>
+        <w:rPr>
+          <w:bCs/>
+          <w:sz w:val="28"/>
+          <w:szCs w:val="28"/>
+          <w:lang w:val="en-US"/>
+        </w:rPr>
+        <w:t>#include "ModulesHrebeniuk.h"</w:t>
+      </w:r>
+    </w:p>
+    <w:p>
+      <w:pPr>
+        <w:jc w:val="both"/>
+        <w:rPr>
+          <w:bCs/>
+          <w:sz w:val="28"/>
+          <w:szCs w:val="28"/>
+          <w:lang w:val="en-US"/>
+        </w:rPr>
+      </w:pPr>
+    </w:p>
+    <w:p>
+      <w:pPr>
+        <w:jc w:val="both"/>
+        <w:rPr>
+          <w:bCs/>
+          <w:sz w:val="28"/>
+          <w:szCs w:val="28"/>
+          <w:lang w:val="en-US"/>
+        </w:rPr>
+      </w:pPr>
+      <w:r>
+        <w:rPr>
+          <w:bCs/>
+          <w:sz w:val="28"/>
+          <w:szCs w:val="28"/>
+          <w:lang w:val="en-US"/>
+        </w:rPr>
+        <w:t>using namespace std;</w:t>
+      </w:r>
+    </w:p>
+    <w:p>
+      <w:pPr>
+        <w:jc w:val="both"/>
+        <w:rPr>
+          <w:bCs/>
+          <w:sz w:val="28"/>
+          <w:szCs w:val="28"/>
+          <w:lang w:val="en-US"/>
+        </w:rPr>
+      </w:pPr>
+    </w:p>
+    <w:p>
+      <w:pPr>
+        <w:jc w:val="both"/>
+        <w:rPr>
+          <w:bCs/>
+          <w:sz w:val="28"/>
+          <w:szCs w:val="28"/>
+          <w:lang w:val="en-US"/>
+        </w:rPr>
+      </w:pPr>
+      <w:r>
+        <w:rPr>
+          <w:bCs/>
+          <w:sz w:val="28"/>
+          <w:szCs w:val="28"/>
+          <w:lang w:val="en-US"/>
+        </w:rPr>
+        <w:t>int main()</w:t>
+      </w:r>
+    </w:p>
+    <w:p>
+      <w:pPr>
+        <w:jc w:val="both"/>
+        <w:rPr>
+          <w:bCs/>
+          <w:sz w:val="28"/>
+          <w:szCs w:val="28"/>
+          <w:lang w:val="ru-RU"/>
+        </w:rPr>
+      </w:pPr>
+      <w:r>
+        <w:rPr>
+          <w:bCs/>
+          <w:sz w:val="28"/>
+          <w:szCs w:val="28"/>
+          <w:lang w:val="ru-RU"/>
+        </w:rPr>
+        <w:lastRenderedPageBreak/>
+        <w:t>{</w:t>
+      </w:r>
+    </w:p>
+    <w:p>
+      <w:pPr>
+        <w:jc w:val="both"/>
+        <w:rPr>
+          <w:bCs/>
+          <w:sz w:val="28"/>
+          <w:szCs w:val="28"/>
+          <w:lang w:val="ru-RU"/>
+        </w:rPr>
+      </w:pPr>
+      <w:r>
+        <w:rPr>
+          <w:bCs/>
+          <w:sz w:val="28"/>
+          <w:szCs w:val="28"/>
+          <w:lang w:val="ru-RU"/>
+        </w:rPr>
+        <w:t xml:space="preserve">    char task;</w:t>
+      </w:r>
+    </w:p>
+    <w:p>
+      <w:pPr>
+        <w:jc w:val="both"/>
+        <w:rPr>
+          <w:bCs/>
+          <w:sz w:val="28"/>
+          <w:szCs w:val="28"/>
+          <w:lang w:val="ru-RU"/>
+        </w:rPr>
+      </w:pPr>
+    </w:p>
+    <w:p>
+      <w:pPr>
+        <w:jc w:val="both"/>
+        <w:rPr>
+          <w:bCs/>
+          <w:sz w:val="28"/>
+          <w:szCs w:val="28"/>
+          <w:lang w:val="ru-RU"/>
+        </w:rPr>
+      </w:pPr>
+      <w:r>
+        <w:rPr>
+          <w:bCs/>
+          <w:sz w:val="28"/>
+          <w:szCs w:val="28"/>
+          <w:lang w:val="ru-RU"/>
+        </w:rPr>
+        <w:t xml:space="preserve">    do {</w:t>
+      </w:r>
+    </w:p>
+    <w:p>
+      <w:pPr>
+        <w:jc w:val="both"/>
+        <w:rPr>
+          <w:bCs/>
+          <w:sz w:val="28"/>
+          <w:szCs w:val="28"/>
+          <w:lang w:val="ru-RU"/>
+        </w:rPr>
+      </w:pPr>
+      <w:r>
+        <w:rPr>
+          <w:bCs/>
+          <w:sz w:val="28"/>
+          <w:szCs w:val="28"/>
+          <w:lang w:val="ru-RU"/>
+        </w:rPr>
+        <w:t xml:space="preserve">        cout &lt;&lt; printCopyright() &lt;&lt; endl;</w:t>
+      </w:r>
+    </w:p>
+    <w:p>
+      <w:pPr>
+        <w:jc w:val="both"/>
+        <w:rPr>
+          <w:bCs/>
+          <w:sz w:val="28"/>
+          <w:szCs w:val="28"/>
+          <w:lang w:val="ru-RU"/>
+        </w:rPr>
+      </w:pPr>
+    </w:p>
+    <w:p>
+      <w:pPr>
+        <w:jc w:val="both"/>
+        <w:rPr>
+          <w:bCs/>
+          <w:sz w:val="28"/>
+          <w:szCs w:val="28"/>
+          <w:lang w:val="ru-RU"/>
+        </w:rPr>
+      </w:pPr>
+      <w:r>
+        <w:rPr>
+          <w:bCs/>
+          <w:sz w:val="28"/>
+          <w:szCs w:val="28"/>
+          <w:lang w:val="ru-RU"/>
+        </w:rPr>
+        <w:t xml:space="preserve">        cout &lt;&lt; "Оберіть функцію, що бажаєте виконати (\"n\", \"v\", \"c\", \"x\"): ";</w:t>
+      </w:r>
+    </w:p>
+    <w:p>
+      <w:pPr>
+        <w:jc w:val="both"/>
+        <w:rPr>
+          <w:bCs/>
+          <w:sz w:val="28"/>
+          <w:szCs w:val="28"/>
+          <w:lang w:val="ru-RU"/>
+        </w:rPr>
+      </w:pPr>
+      <w:r>
+        <w:rPr>
+          <w:bCs/>
+          <w:sz w:val="28"/>
+          <w:szCs w:val="28"/>
+          <w:lang w:val="ru-RU"/>
+        </w:rPr>
+        <w:t xml:space="preserve">        cin &gt;&gt; task;</w:t>
+      </w:r>
+    </w:p>
+    <w:p>
+      <w:pPr>
+        <w:jc w:val="both"/>
+        <w:rPr>
+          <w:bCs/>
+          <w:sz w:val="28"/>
+          <w:szCs w:val="28"/>
+          <w:lang w:val="ru-RU"/>
+        </w:rPr>
+      </w:pPr>
+      <w:r>
+        <w:rPr>
+          <w:bCs/>
+          <w:sz w:val="28"/>
+          <w:szCs w:val="28"/>
+          <w:lang w:val="ru-RU"/>
+        </w:rPr>
+        <w:t xml:space="preserve">        cout &lt;&lt; endl;</w:t>
+      </w:r>
+    </w:p>
+    <w:p>
+      <w:pPr>
+        <w:jc w:val="both"/>
+        <w:rPr>
+          <w:bCs/>
+          <w:sz w:val="28"/>
+          <w:szCs w:val="28"/>
+          <w:lang w:val="ru-RU"/>
+        </w:rPr>
+      </w:pPr>
+    </w:p>
+    <w:p>
+      <w:pPr>
+        <w:jc w:val="both"/>
+        <w:rPr>
+          <w:bCs/>
+          <w:sz w:val="28"/>
+          <w:szCs w:val="28"/>
+          <w:lang w:val="ru-RU"/>
+        </w:rPr>
+      </w:pPr>
+      <w:r>
+        <w:rPr>
+          <w:bCs/>
+          <w:sz w:val="28"/>
+          <w:szCs w:val="28"/>
+          <w:lang w:val="ru-RU"/>
+        </w:rPr>
+        <w:t xml:space="preserve">        switch (task) {</w:t>
+      </w:r>
+    </w:p>
+    <w:p>
+      <w:pPr>
+        <w:jc w:val="both"/>
+        <w:rPr>
+          <w:bCs/>
+          <w:sz w:val="28"/>
+          <w:szCs w:val="28"/>
+          <w:lang w:val="ru-RU"/>
+        </w:rPr>
+      </w:pPr>
+      <w:r>
+        <w:rPr>
+          <w:bCs/>
+          <w:sz w:val="28"/>
+          <w:szCs w:val="28"/>
+          <w:lang w:val="ru-RU"/>
+        </w:rPr>
+        <w:t xml:space="preserve">            case 'n': {</w:t>
+      </w:r>
+    </w:p>
+    <w:p>
+      <w:pPr>
+        <w:jc w:val="both"/>
+        <w:rPr>
+          <w:bCs/>
+          <w:sz w:val="28"/>
+          <w:szCs w:val="28"/>
+          <w:lang w:val="ru-RU"/>
+        </w:rPr>
+      </w:pPr>
+      <w:r>
+        <w:rPr>
+          <w:bCs/>
+          <w:sz w:val="28"/>
+          <w:szCs w:val="28"/>
+          <w:lang w:val="ru-RU"/>
+        </w:rPr>
+        <w:t xml:space="preserve">                int x;</w:t>
+      </w:r>
+    </w:p>
+    <w:p>
+      <w:pPr>
+        <w:jc w:val="both"/>
+        <w:rPr>
+          <w:bCs/>
+          <w:sz w:val="28"/>
+          <w:szCs w:val="28"/>
+          <w:lang w:val="ru-RU"/>
+        </w:rPr>
+      </w:pPr>
+      <w:r>
+        <w:rPr>
+          <w:bCs/>
+          <w:sz w:val="28"/>
+          <w:szCs w:val="28"/>
+          <w:lang w:val="ru-RU"/>
+        </w:rPr>
+        <w:t xml:space="preserve">                cout &lt;&lt; "x: ";</w:t>
+      </w:r>
+    </w:p>
+    <w:p>
+      <w:pPr>
+        <w:jc w:val="both"/>
+        <w:rPr>
+          <w:bCs/>
+          <w:sz w:val="28"/>
+          <w:szCs w:val="28"/>
+          <w:lang w:val="ru-RU"/>
+        </w:rPr>
+      </w:pPr>
+      <w:r>
+        <w:rPr>
+          <w:bCs/>
+          <w:sz w:val="28"/>
+          <w:szCs w:val="28"/>
+          <w:lang w:val="ru-RU"/>
+        </w:rPr>
+        <w:t xml:space="preserve">                cin &gt;&gt; x;</w:t>
+      </w:r>
+    </w:p>
+    <w:p>
+      <w:pPr>
+        <w:jc w:val="both"/>
+        <w:rPr>
+          <w:bCs/>
+          <w:sz w:val="28"/>
+          <w:szCs w:val="28"/>
+          <w:lang w:val="ru-RU"/>
+        </w:rPr>
+      </w:pPr>
+    </w:p>
+    <w:p>
+      <w:pPr>
+        <w:jc w:val="both"/>
+        <w:rPr>
+          <w:bCs/>
+          <w:sz w:val="28"/>
+          <w:szCs w:val="28"/>
+          <w:lang w:val="ru-RU"/>
+        </w:rPr>
+      </w:pPr>
+      <w:r>
+        <w:rPr>
+          <w:bCs/>
+          <w:sz w:val="28"/>
+          <w:szCs w:val="28"/>
+          <w:lang w:val="ru-RU"/>
+        </w:rPr>
+        <w:t xml:space="preserve">                int y;</w:t>
+      </w:r>
+    </w:p>
+    <w:p>
+      <w:pPr>
+        <w:jc w:val="both"/>
+        <w:rPr>
+          <w:bCs/>
+          <w:sz w:val="28"/>
+          <w:szCs w:val="28"/>
+          <w:lang w:val="ru-RU"/>
+        </w:rPr>
+      </w:pPr>
+      <w:r>
+        <w:rPr>
+          <w:bCs/>
+          <w:sz w:val="28"/>
+          <w:szCs w:val="28"/>
+          <w:lang w:val="ru-RU"/>
+        </w:rPr>
+        <w:t xml:space="preserve">                cout &lt;&lt; "y: ";</w:t>
+      </w:r>
+    </w:p>
+    <w:p>
+      <w:pPr>
+        <w:jc w:val="both"/>
+        <w:rPr>
+          <w:bCs/>
+          <w:sz w:val="28"/>
+          <w:szCs w:val="28"/>
+          <w:lang w:val="ru-RU"/>
+        </w:rPr>
+      </w:pPr>
+      <w:r>
+        <w:rPr>
+          <w:bCs/>
+          <w:sz w:val="28"/>
+          <w:szCs w:val="28"/>
+          <w:lang w:val="ru-RU"/>
+        </w:rPr>
+        <w:t xml:space="preserve">                cin &gt;&gt; y;</w:t>
+      </w:r>
+    </w:p>
+    <w:p>
+      <w:pPr>
+        <w:jc w:val="both"/>
+        <w:rPr>
+          <w:bCs/>
+          <w:sz w:val="28"/>
+          <w:szCs w:val="28"/>
+          <w:lang w:val="ru-RU"/>
+        </w:rPr>
+      </w:pPr>
+    </w:p>
+    <w:p>
+      <w:pPr>
+        <w:jc w:val="both"/>
+        <w:rPr>
+          <w:bCs/>
+          <w:sz w:val="28"/>
+          <w:szCs w:val="28"/>
+          <w:lang w:val="ru-RU"/>
+        </w:rPr>
+      </w:pPr>
+      <w:r>
+        <w:rPr>
+          <w:bCs/>
+          <w:sz w:val="28"/>
+          <w:szCs w:val="28"/>
+          <w:lang w:val="ru-RU"/>
+        </w:rPr>
+        <w:t xml:space="preserve">                int z;</w:t>
+      </w:r>
+    </w:p>
+    <w:p>
+      <w:pPr>
+        <w:jc w:val="both"/>
+        <w:rPr>
+          <w:bCs/>
+          <w:sz w:val="28"/>
+          <w:szCs w:val="28"/>
+          <w:lang w:val="ru-RU"/>
+        </w:rPr>
+      </w:pPr>
+      <w:r>
+        <w:rPr>
+          <w:bCs/>
+          <w:sz w:val="28"/>
+          <w:szCs w:val="28"/>
+          <w:lang w:val="ru-RU"/>
+        </w:rPr>
+        <w:t xml:space="preserve">                cout &lt;&lt; "z: ";</w:t>
+      </w:r>
+    </w:p>
+    <w:p>
+      <w:pPr>
+        <w:jc w:val="both"/>
+        <w:rPr>
+          <w:bCs/>
+          <w:sz w:val="28"/>
+          <w:szCs w:val="28"/>
+          <w:lang w:val="ru-RU"/>
+        </w:rPr>
+      </w:pPr>
+      <w:r>
+        <w:rPr>
+          <w:bCs/>
+          <w:sz w:val="28"/>
+          <w:szCs w:val="28"/>
+          <w:lang w:val="ru-RU"/>
+        </w:rPr>
+        <w:t xml:space="preserve">                cin &gt;&gt; z;</w:t>
+      </w:r>
+    </w:p>
+    <w:p>
+      <w:pPr>
+        <w:jc w:val="both"/>
+        <w:rPr>
+          <w:bCs/>
+          <w:sz w:val="28"/>
+          <w:szCs w:val="28"/>
+          <w:lang w:val="ru-RU"/>
+        </w:rPr>
+      </w:pPr>
+    </w:p>
+    <w:p>
+      <w:pPr>
+        <w:jc w:val="both"/>
+        <w:rPr>
+          <w:bCs/>
+          <w:sz w:val="28"/>
+          <w:szCs w:val="28"/>
+          <w:lang w:val="ru-RU"/>
+        </w:rPr>
+      </w:pPr>
+      <w:r>
+        <w:rPr>
+          <w:bCs/>
+          <w:sz w:val="28"/>
+          <w:szCs w:val="28"/>
+          <w:lang w:val="ru-RU"/>
+        </w:rPr>
+        <w:t xml:space="preserve">                cout &lt;&lt; "Результат функції s_calculation(): " &lt;&lt; s_calculation(x, y, z) &lt;&lt; endl;</w:t>
+      </w:r>
+    </w:p>
+    <w:p>
+      <w:pPr>
+        <w:jc w:val="both"/>
+        <w:rPr>
+          <w:bCs/>
+          <w:sz w:val="28"/>
+          <w:szCs w:val="28"/>
+          <w:lang w:val="ru-RU"/>
+        </w:rPr>
+      </w:pPr>
+      <w:r>
+        <w:rPr>
+          <w:bCs/>
+          <w:sz w:val="28"/>
+          <w:szCs w:val="28"/>
+          <w:lang w:val="ru-RU"/>
+        </w:rPr>
+        <w:t xml:space="preserve">                break;</w:t>
+      </w:r>
+    </w:p>
+    <w:p>
+      <w:pPr>
+        <w:jc w:val="both"/>
+        <w:rPr>
+          <w:bCs/>
+          <w:sz w:val="28"/>
+          <w:szCs w:val="28"/>
+          <w:lang w:val="ru-RU"/>
+        </w:rPr>
+      </w:pPr>
+      <w:r>
+        <w:rPr>
+          <w:bCs/>
+          <w:sz w:val="28"/>
+          <w:szCs w:val="28"/>
+          <w:lang w:val="ru-RU"/>
+        </w:rPr>
+        <w:t xml:space="preserve">            }</w:t>
+      </w:r>
+    </w:p>
+    <w:p>
+      <w:pPr>
+        <w:jc w:val="both"/>
+        <w:rPr>
+          <w:bCs/>
+          <w:sz w:val="28"/>
+          <w:szCs w:val="28"/>
+          <w:lang w:val="ru-RU"/>
+        </w:rPr>
+      </w:pPr>
+      <w:r>
+        <w:rPr>
+          <w:bCs/>
+          <w:sz w:val="28"/>
+          <w:szCs w:val="28"/>
+          <w:lang w:val="ru-RU"/>
+        </w:rPr>
+        <w:t xml:space="preserve">            case 'v': {</w:t>
+      </w:r>
+    </w:p>
+    <w:p>
+      <w:pPr>
+        <w:jc w:val="both"/>
+        <w:rPr>
+          <w:bCs/>
+          <w:sz w:val="28"/>
+          <w:szCs w:val="28"/>
+          <w:lang w:val="ru-RU"/>
+        </w:rPr>
+      </w:pPr>
+      <w:r>
+        <w:rPr>
+          <w:bCs/>
+          <w:sz w:val="28"/>
+          <w:szCs w:val="28"/>
+          <w:lang w:val="ru-RU"/>
+        </w:rPr>
+        <w:t xml:space="preserve">                int kWh;</w:t>
+      </w:r>
+    </w:p>
+    <w:p>
+      <w:pPr>
+        <w:jc w:val="both"/>
+        <w:rPr>
+          <w:bCs/>
+          <w:sz w:val="28"/>
+          <w:szCs w:val="28"/>
+          <w:lang w:val="ru-RU"/>
+        </w:rPr>
+      </w:pPr>
+      <w:r>
+        <w:rPr>
+          <w:bCs/>
+          <w:sz w:val="28"/>
+          <w:szCs w:val="28"/>
+          <w:lang w:val="ru-RU"/>
+        </w:rPr>
+        <w:t xml:space="preserve">                cout &lt;&lt; "kWh: ";</w:t>
+      </w:r>
+    </w:p>
+    <w:p>
+      <w:pPr>
+        <w:jc w:val="both"/>
+        <w:rPr>
+          <w:bCs/>
+          <w:sz w:val="28"/>
+          <w:szCs w:val="28"/>
+          <w:lang w:val="ru-RU"/>
+        </w:rPr>
+      </w:pPr>
+      <w:r>
+        <w:rPr>
+          <w:bCs/>
+          <w:sz w:val="28"/>
+          <w:szCs w:val="28"/>
+          <w:lang w:val="ru-RU"/>
+        </w:rPr>
+        <w:t xml:space="preserve">                cin &gt;&gt; kWh;</w:t>
+      </w:r>
+    </w:p>
+    <w:p>
+      <w:pPr>
+        <w:jc w:val="both"/>
+        <w:rPr>
+          <w:bCs/>
+          <w:sz w:val="28"/>
+          <w:szCs w:val="28"/>
+          <w:lang w:val="ru-RU"/>
+        </w:rPr>
+      </w:pPr>
+    </w:p>
+    <w:p>
+      <w:pPr>
+        <w:jc w:val="both"/>
+        <w:rPr>
+          <w:bCs/>
+          <w:sz w:val="28"/>
+          <w:szCs w:val="28"/>
+          <w:lang w:val="ru-RU"/>
+        </w:rPr>
+      </w:pPr>
+      <w:r>
+        <w:rPr>
+          <w:bCs/>
+          <w:sz w:val="28"/>
+          <w:szCs w:val="28"/>
+          <w:lang w:val="ru-RU"/>
+        </w:rPr>
+        <w:t xml:space="preserve">                cout &lt;&lt; "Результат функції 9.1: " &lt;&lt; calculateElectricityConsume(kWh) &lt;&lt; endl;</w:t>
+      </w:r>
+    </w:p>
+    <w:p>
+      <w:pPr>
+        <w:jc w:val="both"/>
+        <w:rPr>
+          <w:bCs/>
+          <w:sz w:val="28"/>
+          <w:szCs w:val="28"/>
+          <w:lang w:val="ru-RU"/>
+        </w:rPr>
+      </w:pPr>
+      <w:r>
+        <w:rPr>
+          <w:bCs/>
+          <w:sz w:val="28"/>
+          <w:szCs w:val="28"/>
+          <w:lang w:val="ru-RU"/>
+        </w:rPr>
+        <w:t xml:space="preserve">                break;</w:t>
+      </w:r>
+    </w:p>
+    <w:p>
+      <w:pPr>
+        <w:jc w:val="both"/>
+        <w:rPr>
+          <w:bCs/>
+          <w:sz w:val="28"/>
+          <w:szCs w:val="28"/>
+          <w:lang w:val="ru-RU"/>
+        </w:rPr>
+      </w:pPr>
+      <w:r>
+        <w:rPr>
+          <w:bCs/>
+          <w:sz w:val="28"/>
+          <w:szCs w:val="28"/>
+          <w:lang w:val="ru-RU"/>
+        </w:rPr>
+        <w:t xml:space="preserve">            }</w:t>
+      </w:r>
+    </w:p>
+    <w:p>
+      <w:pPr>
+        <w:jc w:val="both"/>
+        <w:rPr>
+          <w:bCs/>
+          <w:sz w:val="28"/>
+          <w:szCs w:val="28"/>
+          <w:lang w:val="ru-RU"/>
+        </w:rPr>
+      </w:pPr>
+      <w:r>
+        <w:rPr>
+          <w:bCs/>
+          <w:sz w:val="28"/>
+          <w:szCs w:val="28"/>
+          <w:lang w:val="ru-RU"/>
+        </w:rPr>
+        <w:t xml:space="preserve">            case 'c': {</w:t>
+      </w:r>
+    </w:p>
+    <w:p>
+      <w:pPr>
+        <w:jc w:val="both"/>
+        <w:rPr>
+          <w:bCs/>
+          <w:sz w:val="28"/>
+          <w:szCs w:val="28"/>
+          <w:lang w:val="ru-RU"/>
+        </w:rPr>
+      </w:pPr>
+      <w:r>
+        <w:rPr>
+          <w:bCs/>
+          <w:sz w:val="28"/>
+          <w:szCs w:val="28"/>
+          <w:lang w:val="ru-RU"/>
+        </w:rPr>
+        <w:t xml:space="preserve">                int averageMonthTemperature[MONTH_IN_YEAR];</w:t>
+      </w:r>
+    </w:p>
+    <w:p>
+      <w:pPr>
+        <w:jc w:val="both"/>
+        <w:rPr>
+          <w:bCs/>
+          <w:sz w:val="28"/>
+          <w:szCs w:val="28"/>
+          <w:lang w:val="ru-RU"/>
+        </w:rPr>
+      </w:pPr>
+      <w:r>
+        <w:rPr>
+          <w:bCs/>
+          <w:sz w:val="28"/>
+          <w:szCs w:val="28"/>
+          <w:lang w:val="ru-RU"/>
+        </w:rPr>
+        <w:t xml:space="preserve">                for (int i = 0; i &lt; MONTH_IN_YEAR; i++) {</w:t>
+      </w:r>
+    </w:p>
+    <w:p>
+      <w:pPr>
+        <w:jc w:val="both"/>
+        <w:rPr>
+          <w:bCs/>
+          <w:sz w:val="28"/>
+          <w:szCs w:val="28"/>
+          <w:lang w:val="ru-RU"/>
+        </w:rPr>
+      </w:pPr>
+      <w:r>
+        <w:rPr>
+          <w:bCs/>
+          <w:sz w:val="28"/>
+          <w:szCs w:val="28"/>
+          <w:lang w:val="ru-RU"/>
+        </w:rPr>
+        <w:t xml:space="preserve">                    cout &lt;&lt; "Введіть середню температуру за " &lt;&lt; i + 1 &lt;&lt; "-ий місяць: ";</w:t>
+      </w:r>
+    </w:p>
+    <w:p>
+      <w:pPr>
+        <w:jc w:val="both"/>
+        <w:rPr>
+          <w:bCs/>
+          <w:sz w:val="28"/>
+          <w:szCs w:val="28"/>
+          <w:lang w:val="ru-RU"/>
+        </w:rPr>
+      </w:pPr>
+      <w:r>
+        <w:rPr>
+          <w:bCs/>
+          <w:sz w:val="28"/>
+          <w:szCs w:val="28"/>
+          <w:lang w:val="ru-RU"/>
+        </w:rPr>
+        <w:t xml:space="preserve">                    cin &gt;&gt; averageMonthTemperature[i];</w:t>
+      </w:r>
+    </w:p>
+    <w:p>
+      <w:pPr>
+        <w:jc w:val="both"/>
+        <w:rPr>
+          <w:bCs/>
+          <w:sz w:val="28"/>
+          <w:szCs w:val="28"/>
+          <w:lang w:val="ru-RU"/>
+        </w:rPr>
+      </w:pPr>
+      <w:r>
+        <w:rPr>
+          <w:bCs/>
+          <w:sz w:val="28"/>
+          <w:szCs w:val="28"/>
+          <w:lang w:val="ru-RU"/>
+        </w:rPr>
+        <w:t xml:space="preserve">                }</w:t>
+      </w:r>
+    </w:p>
+    <w:p>
+      <w:pPr>
+        <w:jc w:val="both"/>
+        <w:rPr>
+          <w:bCs/>
+          <w:sz w:val="28"/>
+          <w:szCs w:val="28"/>
+          <w:lang w:val="ru-RU"/>
+        </w:rPr>
+      </w:pPr>
+      <w:r>
+        <w:rPr>
+          <w:bCs/>
+          <w:sz w:val="28"/>
+          <w:szCs w:val="28"/>
+          <w:lang w:val="ru-RU"/>
+        </w:rPr>
+        <w:t xml:space="preserve">                cout &lt;&lt; endl;</w:t>
+      </w:r>
+    </w:p>
+    <w:p>
+      <w:pPr>
+        <w:jc w:val="both"/>
+        <w:rPr>
+          <w:bCs/>
+          <w:sz w:val="28"/>
+          <w:szCs w:val="28"/>
+          <w:lang w:val="ru-RU"/>
+        </w:rPr>
+      </w:pPr>
+    </w:p>
+    <w:p>
+      <w:pPr>
+        <w:jc w:val="both"/>
+        <w:rPr>
+          <w:bCs/>
+          <w:sz w:val="28"/>
+          <w:szCs w:val="28"/>
+          <w:lang w:val="ru-RU"/>
+        </w:rPr>
+      </w:pPr>
+      <w:r>
+        <w:rPr>
+          <w:bCs/>
+          <w:sz w:val="28"/>
+          <w:szCs w:val="28"/>
+          <w:lang w:val="ru-RU"/>
+        </w:rPr>
+        <w:t xml:space="preserve">                Temperature result = averageYearTemperature(averageMonthTemperature);</w:t>
+      </w:r>
+    </w:p>
+    <w:p>
+      <w:pPr>
+        <w:jc w:val="both"/>
+        <w:rPr>
+          <w:bCs/>
+          <w:sz w:val="28"/>
+          <w:szCs w:val="28"/>
+          <w:lang w:val="ru-RU"/>
+        </w:rPr>
+      </w:pPr>
+      <w:r>
+        <w:rPr>
+          <w:bCs/>
+          <w:sz w:val="28"/>
+          <w:szCs w:val="28"/>
+          <w:lang w:val="ru-RU"/>
+        </w:rPr>
+        <w:t xml:space="preserve">                cout &lt;&lt; "Результат функції 9.2:" &lt;&lt; "\nCelsius: " &lt;&lt; result.celsius &lt;&lt; "\nFahrenheit: " &lt;&lt; result.fahrenheit &lt;&lt; endl;</w:t>
+      </w:r>
+    </w:p>
+    <w:p>
+      <w:pPr>
+        <w:jc w:val="both"/>
+        <w:rPr>
+          <w:bCs/>
+          <w:sz w:val="28"/>
+          <w:szCs w:val="28"/>
+          <w:lang w:val="ru-RU"/>
+        </w:rPr>
+      </w:pPr>
+      <w:r>
+        <w:rPr>
+          <w:bCs/>
+          <w:sz w:val="28"/>
+          <w:szCs w:val="28"/>
+          <w:lang w:val="ru-RU"/>
+        </w:rPr>
+        <w:t xml:space="preserve">                break;</w:t>
+      </w:r>
+    </w:p>
+    <w:p>
+      <w:pPr>
+        <w:jc w:val="both"/>
+        <w:rPr>
+          <w:bCs/>
+          <w:sz w:val="28"/>
+          <w:szCs w:val="28"/>
+          <w:lang w:val="ru-RU"/>
+        </w:rPr>
+      </w:pPr>
+      <w:r>
+        <w:rPr>
+          <w:bCs/>
+          <w:sz w:val="28"/>
+          <w:szCs w:val="28"/>
+          <w:lang w:val="ru-RU"/>
+        </w:rPr>
+        <w:lastRenderedPageBreak/>
+        <w:t xml:space="preserve">            }</w:t>
+      </w:r>
+    </w:p>
+    <w:p>
+      <w:pPr>
+        <w:jc w:val="both"/>
+        <w:rPr>
+          <w:bCs/>
+          <w:sz w:val="28"/>
+          <w:szCs w:val="28"/>
+          <w:lang w:val="ru-RU"/>
+        </w:rPr>
+      </w:pPr>
+      <w:r>
+        <w:rPr>
+          <w:bCs/>
+          <w:sz w:val="28"/>
+          <w:szCs w:val="28"/>
+          <w:lang w:val="ru-RU"/>
+        </w:rPr>
+        <w:t xml:space="preserve">            case 'x': {</w:t>
+      </w:r>
+    </w:p>
+    <w:p>
+      <w:pPr>
+        <w:jc w:val="both"/>
+        <w:rPr>
+          <w:bCs/>
+          <w:sz w:val="28"/>
+          <w:szCs w:val="28"/>
+          <w:lang w:val="ru-RU"/>
+        </w:rPr>
+      </w:pPr>
+      <w:r>
+        <w:rPr>
+          <w:bCs/>
+          <w:sz w:val="28"/>
+          <w:szCs w:val="28"/>
+          <w:lang w:val="ru-RU"/>
+        </w:rPr>
+        <w:t xml:space="preserve">                unsigned int N;</w:t>
+      </w:r>
+    </w:p>
+    <w:p>
+      <w:pPr>
+        <w:jc w:val="both"/>
+        <w:rPr>
+          <w:bCs/>
+          <w:sz w:val="28"/>
+          <w:szCs w:val="28"/>
+          <w:lang w:val="ru-RU"/>
+        </w:rPr>
+      </w:pPr>
+      <w:r>
+        <w:rPr>
+          <w:bCs/>
+          <w:sz w:val="28"/>
+          <w:szCs w:val="28"/>
+          <w:lang w:val="ru-RU"/>
+        </w:rPr>
+        <w:t xml:space="preserve">                cout &lt;&lt; "N: ";</w:t>
+      </w:r>
+    </w:p>
+    <w:p>
+      <w:pPr>
+        <w:jc w:val="both"/>
+        <w:rPr>
+          <w:bCs/>
+          <w:sz w:val="28"/>
+          <w:szCs w:val="28"/>
+          <w:lang w:val="ru-RU"/>
+        </w:rPr>
+      </w:pPr>
+      <w:r>
+        <w:rPr>
+          <w:bCs/>
+          <w:sz w:val="28"/>
+          <w:szCs w:val="28"/>
+          <w:lang w:val="ru-RU"/>
+        </w:rPr>
+        <w:t xml:space="preserve">                cin &gt;&gt; N;</w:t>
+      </w:r>
+    </w:p>
+    <w:p>
+      <w:pPr>
+        <w:jc w:val="both"/>
+        <w:rPr>
+          <w:bCs/>
+          <w:sz w:val="28"/>
+          <w:szCs w:val="28"/>
+          <w:lang w:val="ru-RU"/>
+        </w:rPr>
+      </w:pPr>
+    </w:p>
+    <w:p>
+      <w:pPr>
+        <w:jc w:val="both"/>
+        <w:rPr>
+          <w:bCs/>
+          <w:sz w:val="28"/>
+          <w:szCs w:val="28"/>
+          <w:lang w:val="ru-RU"/>
+        </w:rPr>
+      </w:pPr>
+      <w:r>
+        <w:rPr>
+          <w:bCs/>
+          <w:sz w:val="28"/>
+          <w:szCs w:val="28"/>
+          <w:lang w:val="ru-RU"/>
+        </w:rPr>
+        <w:t xml:space="preserve">                cout &lt;&lt; "Результат функції 9.3: " &lt;&lt; countBinaryZerosOrOnes(N) &lt;&lt; endl;</w:t>
+      </w:r>
+    </w:p>
+    <w:p>
+      <w:pPr>
+        <w:jc w:val="both"/>
+        <w:rPr>
+          <w:bCs/>
+          <w:sz w:val="28"/>
+          <w:szCs w:val="28"/>
+          <w:lang w:val="ru-RU"/>
+        </w:rPr>
+      </w:pPr>
+      <w:r>
+        <w:rPr>
+          <w:bCs/>
+          <w:sz w:val="28"/>
+          <w:szCs w:val="28"/>
+          <w:lang w:val="ru-RU"/>
+        </w:rPr>
+        <w:t xml:space="preserve">                break;</w:t>
+      </w:r>
+    </w:p>
+    <w:p>
+      <w:pPr>
+        <w:jc w:val="both"/>
+        <w:rPr>
+          <w:bCs/>
+          <w:sz w:val="28"/>
+          <w:szCs w:val="28"/>
+          <w:lang w:val="ru-RU"/>
+        </w:rPr>
+      </w:pPr>
+      <w:r>
+        <w:rPr>
+          <w:bCs/>
+          <w:sz w:val="28"/>
+          <w:szCs w:val="28"/>
+          <w:lang w:val="ru-RU"/>
+        </w:rPr>
+        <w:t xml:space="preserve">            }</w:t>
+      </w:r>
+    </w:p>
+    <w:p>
+      <w:pPr>
+        <w:jc w:val="both"/>
+        <w:rPr>
+          <w:bCs/>
+          <w:sz w:val="28"/>
+          <w:szCs w:val="28"/>
+          <w:lang w:val="ru-RU"/>
+        </w:rPr>
+      </w:pPr>
+      <w:r>
+        <w:rPr>
+          <w:bCs/>
+          <w:sz w:val="28"/>
+          <w:szCs w:val="28"/>
+          <w:lang w:val="ru-RU"/>
+        </w:rPr>
+        <w:t xml:space="preserve">            default: {</w:t>
+      </w:r>
+    </w:p>
+    <w:p>
+      <w:pPr>
+        <w:jc w:val="both"/>
+        <w:rPr>
+          <w:bCs/>
+          <w:sz w:val="28"/>
+          <w:szCs w:val="28"/>
+          <w:lang w:val="ru-RU"/>
+        </w:rPr>
+      </w:pPr>
+      <w:r>
+        <w:rPr>
+          <w:bCs/>
+          <w:sz w:val="28"/>
+          <w:szCs w:val="28"/>
+          <w:lang w:val="ru-RU"/>
+        </w:rPr>
+        <w:t xml:space="preserve">                cout &lt;&lt; "\aВи вказали неіснуючу функцію, спробуйте ще раз!" &lt;&lt; endl;</w:t>
+      </w:r>
+    </w:p>
+    <w:p>
+      <w:pPr>
+        <w:jc w:val="both"/>
+        <w:rPr>
+          <w:bCs/>
+          <w:sz w:val="28"/>
+          <w:szCs w:val="28"/>
+          <w:lang w:val="ru-RU"/>
+        </w:rPr>
+      </w:pPr>
+      <w:r>
+        <w:rPr>
+          <w:bCs/>
+          <w:sz w:val="28"/>
+          <w:szCs w:val="28"/>
+          <w:lang w:val="ru-RU"/>
+        </w:rPr>
+        <w:t xml:space="preserve">                break;</w:t>
+      </w:r>
+    </w:p>
+    <w:p>
+      <w:pPr>
+        <w:jc w:val="both"/>
+        <w:rPr>
+          <w:bCs/>
+          <w:sz w:val="28"/>
+          <w:szCs w:val="28"/>
+          <w:lang w:val="ru-RU"/>
+        </w:rPr>
+      </w:pPr>
+      <w:r>
+        <w:rPr>
+          <w:bCs/>
+          <w:sz w:val="28"/>
+          <w:szCs w:val="28"/>
+          <w:lang w:val="ru-RU"/>
+        </w:rPr>
+        <w:t xml:space="preserve">            }</w:t>
+      </w:r>
+    </w:p>
+    <w:p>
+      <w:pPr>
+        <w:jc w:val="both"/>
+        <w:rPr>
+          <w:bCs/>
+          <w:sz w:val="28"/>
+          <w:szCs w:val="28"/>
+          <w:lang w:val="ru-RU"/>
+        </w:rPr>
+      </w:pPr>
+      <w:r>
+        <w:rPr>
+          <w:bCs/>
+          <w:sz w:val="28"/>
+          <w:szCs w:val="28"/>
+          <w:lang w:val="ru-RU"/>
+        </w:rPr>
+        <w:t xml:space="preserve">        }</w:t>
+      </w:r>
+    </w:p>
+    <w:p>
+      <w:pPr>
+        <w:jc w:val="both"/>
+        <w:rPr>
+          <w:bCs/>
+          <w:sz w:val="28"/>
+          <w:szCs w:val="28"/>
+          <w:lang w:val="ru-RU"/>
+        </w:rPr>
+      </w:pPr>
+    </w:p>
+    <w:p>
+      <w:pPr>
+        <w:jc w:val="both"/>
+        <w:rPr>
+          <w:bCs/>
+          <w:sz w:val="28"/>
+          <w:szCs w:val="28"/>
+          <w:lang w:val="ru-RU"/>
+        </w:rPr>
+      </w:pPr>
+      <w:r>
+        <w:rPr>
+          <w:bCs/>
+          <w:sz w:val="28"/>
+          <w:szCs w:val="28"/>
+          <w:lang w:val="ru-RU"/>
+        </w:rPr>
+        <w:t xml:space="preserve">        cout &lt;&lt; "\nНатисніть \"z\" або \"Z\" для повторення виконання програми";</w:t>
+      </w:r>
+    </w:p>
+    <w:p>
+      <w:pPr>
+        <w:jc w:val="both"/>
+        <w:rPr>
+          <w:bCs/>
+          <w:sz w:val="28"/>
+          <w:szCs w:val="28"/>
+          <w:lang w:val="ru-RU"/>
+        </w:rPr>
+      </w:pPr>
+      <w:r>
+        <w:rPr>
+          <w:bCs/>
+          <w:sz w:val="28"/>
+          <w:szCs w:val="28"/>
+          <w:lang w:val="ru-RU"/>
+        </w:rPr>
+        <w:t xml:space="preserve">        task = getch();</w:t>
+      </w:r>
+    </w:p>
+    <w:p>
+      <w:pPr>
+        <w:jc w:val="both"/>
+        <w:rPr>
+          <w:bCs/>
+          <w:sz w:val="28"/>
+          <w:szCs w:val="28"/>
+          <w:lang w:val="ru-RU"/>
+        </w:rPr>
+      </w:pPr>
+      <w:r>
+        <w:rPr>
+          <w:bCs/>
+          <w:sz w:val="28"/>
+          <w:szCs w:val="28"/>
+          <w:lang w:val="ru-RU"/>
+        </w:rPr>
+        <w:t xml:space="preserve">    } while (task == 'z' || task == 'Z');</w:t>
+      </w:r>
+    </w:p>
+    <w:p>
+      <w:pPr>
+        <w:jc w:val="both"/>
+        <w:rPr>
+          <w:bCs/>
+          <w:sz w:val="28"/>
+          <w:szCs w:val="28"/>
+          <w:lang w:val="ru-RU"/>
+        </w:rPr>
+      </w:pPr>
+    </w:p>
+    <w:p>
+      <w:pPr>
+        <w:jc w:val="both"/>
+        <w:rPr>
+          <w:bCs/>
+          <w:sz w:val="28"/>
+          <w:szCs w:val="28"/>
+          <w:lang w:val="ru-RU"/>
+        </w:rPr>
+      </w:pPr>
+      <w:r>
+        <w:rPr>
+          <w:bCs/>
+          <w:sz w:val="28"/>
+          <w:szCs w:val="28"/>
+          <w:lang w:val="ru-RU"/>
+        </w:rPr>
+        <w:t xml:space="preserve">    return 0;</w:t>
+      </w:r>
+    </w:p>
+    <w:p>
+      <w:pPr>
+        <w:jc w:val="both"/>
+        <w:rPr>
+          <w:bCs/>
+          <w:sz w:val="28"/>
+          <w:szCs w:val="28"/>
+          <w:lang w:val="ru-RU"/>
+        </w:rPr>
+      </w:pPr>
+      <w:r>
+        <w:rPr>
+          <w:bCs/>
+          <w:sz w:val="28"/>
+          <w:szCs w:val="28"/>
+          <w:lang w:val="ru-RU"/>
+        </w:rPr>
+        <w:t>}</w:t>
       </w:r>
     </w:p>
     <w:sectPr>

</xml_diff>